<commit_message>
Updated document for QA machine details.
</commit_message>
<xml_diff>
--- a/RcaUtility User Guide.docx
+++ b/RcaUtility User Guide.docx
@@ -1337,7 +1337,96 @@
           <w:szCs w:val="20"/>
           <w:u w:val="single"/>
         </w:rPr>
-        <w:t>N</w:t>
+        <w:t>Name</w:t>
+      </w:r>
+    </w:p>
+    <w:p>
+      <w:pPr>
+        <w:autoSpaceDE w:val="0"/>
+        <w:autoSpaceDN w:val="0"/>
+        <w:adjustRightInd w:val="0"/>
+        <w:spacing w:after="0" w:line="240" w:lineRule="auto"/>
+        <w:ind w:left="630"/>
+        <w:rPr>
+          <w:rFonts w:ascii="Courier New" w:hAnsi="Courier New" w:cs="Courier New"/>
+          <w:sz w:val="20"/>
+          <w:szCs w:val="20"/>
+        </w:rPr>
+      </w:pPr>
+      <w:r>
+        <w:rPr>
+          <w:rFonts w:ascii="Courier New" w:hAnsi="Courier New" w:cs="Courier New"/>
+          <w:color w:val="000000"/>
+          <w:sz w:val="20"/>
+          <w:szCs w:val="20"/>
+        </w:rPr>
+        <w:t xml:space="preserve">IIIPL-1111 = </w:t>
+      </w:r>
+      <w:r>
+        <w:rPr>
+          <w:rFonts w:ascii="Courier New" w:hAnsi="Courier New" w:cs="Courier New"/>
+          <w:color w:val="2A00FF"/>
+          <w:sz w:val="20"/>
+          <w:szCs w:val="20"/>
+        </w:rPr>
+        <w:t>BCBSNE</w:t>
+      </w:r>
+      <w:proofErr w:type="gramStart"/>
+      <w:r>
+        <w:rPr>
+          <w:rFonts w:ascii="Courier New" w:hAnsi="Courier New" w:cs="Courier New"/>
+          <w:color w:val="2A00FF"/>
+          <w:sz w:val="20"/>
+          <w:szCs w:val="20"/>
+        </w:rPr>
+        <w:t>,BCBSTN,HFHP</w:t>
+      </w:r>
+      <w:proofErr w:type="gramEnd"/>
+    </w:p>
+    <w:p>
+      <w:pPr>
+        <w:autoSpaceDE w:val="0"/>
+        <w:autoSpaceDN w:val="0"/>
+        <w:adjustRightInd w:val="0"/>
+        <w:spacing w:after="0" w:line="240" w:lineRule="auto"/>
+        <w:ind w:left="630"/>
+        <w:rPr>
+          <w:rFonts w:ascii="Courier New" w:hAnsi="Courier New" w:cs="Courier New"/>
+          <w:sz w:val="20"/>
+          <w:szCs w:val="20"/>
+        </w:rPr>
+      </w:pPr>
+      <w:r>
+        <w:rPr>
+          <w:rFonts w:ascii="Courier New" w:hAnsi="Courier New" w:cs="Courier New"/>
+          <w:color w:val="000000"/>
+          <w:sz w:val="20"/>
+          <w:szCs w:val="20"/>
+        </w:rPr>
+        <w:t xml:space="preserve"> </w:t>
+      </w:r>
+    </w:p>
+    <w:p>
+      <w:pPr>
+        <w:autoSpaceDE w:val="0"/>
+        <w:autoSpaceDN w:val="0"/>
+        <w:adjustRightInd w:val="0"/>
+        <w:spacing w:after="0" w:line="240" w:lineRule="auto"/>
+        <w:ind w:left="630"/>
+        <w:rPr>
+          <w:rFonts w:ascii="Courier New" w:hAnsi="Courier New" w:cs="Courier New"/>
+          <w:sz w:val="20"/>
+          <w:szCs w:val="20"/>
+        </w:rPr>
+      </w:pPr>
+      <w:r>
+        <w:rPr>
+          <w:rFonts w:ascii="Courier New" w:hAnsi="Courier New" w:cs="Courier New"/>
+          <w:color w:val="3F7F5F"/>
+          <w:sz w:val="20"/>
+          <w:szCs w:val="20"/>
+        </w:rPr>
+        <w:t>#</w:t>
       </w:r>
       <w:r>
         <w:rPr>
@@ -1347,7 +1436,16 @@
           <w:szCs w:val="20"/>
           <w:u w:val="single"/>
         </w:rPr>
-        <w:t>a</w:t>
+        <w:t>Employee</w:t>
+      </w:r>
+      <w:r>
+        <w:rPr>
+          <w:rFonts w:ascii="Courier New" w:hAnsi="Courier New" w:cs="Courier New"/>
+          <w:color w:val="3F7F5F"/>
+          <w:sz w:val="20"/>
+          <w:szCs w:val="20"/>
+        </w:rPr>
+        <w:t xml:space="preserve"> </w:t>
       </w:r>
       <w:r>
         <w:rPr>
@@ -1357,7 +1455,7 @@
           <w:szCs w:val="20"/>
           <w:u w:val="single"/>
         </w:rPr>
-        <w:t>me</w:t>
+        <w:t>Name</w:t>
       </w:r>
     </w:p>
     <w:p>
@@ -1380,16 +1478,7 @@
           <w:sz w:val="20"/>
           <w:szCs w:val="20"/>
         </w:rPr>
-        <w:t>IIIPL-1111</w:t>
-      </w:r>
-      <w:r>
-        <w:rPr>
-          <w:rFonts w:ascii="Courier New" w:hAnsi="Courier New" w:cs="Courier New"/>
-          <w:color w:val="000000"/>
-          <w:sz w:val="20"/>
-          <w:szCs w:val="20"/>
-        </w:rPr>
-        <w:t xml:space="preserve"> = </w:t>
+        <w:t xml:space="preserve">IIIPL-2222 = </w:t>
       </w:r>
       <w:r>
         <w:rPr>
@@ -1398,19 +1487,8 @@
           <w:sz w:val="20"/>
           <w:szCs w:val="20"/>
         </w:rPr>
-        <w:t>BCBSNE</w:t>
-      </w:r>
-      <w:proofErr w:type="gramStart"/>
-      <w:r>
-        <w:rPr>
-          <w:rFonts w:ascii="Courier New" w:hAnsi="Courier New" w:cs="Courier New"/>
-          <w:color w:val="2A00FF"/>
-          <w:sz w:val="20"/>
-          <w:szCs w:val="20"/>
-        </w:rPr>
-        <w:t>,BCBSTN,HFHP</w:t>
-      </w:r>
-      <w:proofErr w:type="gramEnd"/>
+        <w:t>WPS</w:t>
+      </w:r>
     </w:p>
     <w:p>
       <w:pPr>
@@ -1421,19 +1499,11 @@
         <w:ind w:left="630"/>
         <w:rPr>
           <w:rFonts w:ascii="Courier New" w:hAnsi="Courier New" w:cs="Courier New"/>
+          <w:color w:val="3F7F5F"/>
           <w:sz w:val="20"/>
           <w:szCs w:val="20"/>
         </w:rPr>
       </w:pPr>
-      <w:r>
-        <w:rPr>
-          <w:rFonts w:ascii="Courier New" w:hAnsi="Courier New" w:cs="Courier New"/>
-          <w:color w:val="000000"/>
-          <w:sz w:val="20"/>
-          <w:szCs w:val="20"/>
-        </w:rPr>
-        <w:t xml:space="preserve"> </w:t>
-      </w:r>
     </w:p>
     <w:p>
       <w:pPr>
@@ -1489,67 +1559,54 @@
     </w:p>
     <w:p>
       <w:pPr>
+        <w:ind w:firstLine="630"/>
+        <w:rPr>
+          <w:rFonts w:ascii="Courier New" w:hAnsi="Courier New" w:cs="Courier New"/>
+          <w:color w:val="2A00FF"/>
+          <w:sz w:val="20"/>
+          <w:szCs w:val="20"/>
+        </w:rPr>
+      </w:pPr>
+      <w:r>
+        <w:rPr>
+          <w:rFonts w:ascii="Courier New" w:hAnsi="Courier New" w:cs="Courier New"/>
+          <w:color w:val="000000"/>
+          <w:sz w:val="20"/>
+          <w:szCs w:val="20"/>
+        </w:rPr>
+        <w:t xml:space="preserve">IIIPL-2222 = </w:t>
+      </w:r>
+      <w:proofErr w:type="spellStart"/>
+      <w:r>
+        <w:rPr>
+          <w:rFonts w:ascii="Courier New" w:hAnsi="Courier New" w:cs="Courier New"/>
+          <w:color w:val="2A00FF"/>
+          <w:sz w:val="20"/>
+          <w:szCs w:val="20"/>
+          <w:u w:val="single"/>
+        </w:rPr>
+        <w:t>Kaiser</w:t>
+      </w:r>
+      <w:proofErr w:type="gramStart"/>
+      <w:r>
+        <w:rPr>
+          <w:rFonts w:ascii="Courier New" w:hAnsi="Courier New" w:cs="Courier New"/>
+          <w:color w:val="2A00FF"/>
+          <w:sz w:val="20"/>
+          <w:szCs w:val="20"/>
+        </w:rPr>
+        <w:t>,WM,BCBSNE,BCBSTN</w:t>
+      </w:r>
+      <w:proofErr w:type="spellEnd"/>
+      <w:proofErr w:type="gramEnd"/>
+    </w:p>
+    <w:p>
+      <w:pPr>
         <w:autoSpaceDE w:val="0"/>
         <w:autoSpaceDN w:val="0"/>
         <w:adjustRightInd w:val="0"/>
         <w:spacing w:after="0" w:line="240" w:lineRule="auto"/>
-        <w:ind w:left="630"/>
-        <w:rPr>
-          <w:rFonts w:ascii="Courier New" w:hAnsi="Courier New" w:cs="Courier New"/>
-          <w:sz w:val="20"/>
-          <w:szCs w:val="20"/>
-        </w:rPr>
-      </w:pPr>
-      <w:r>
-        <w:rPr>
-          <w:rFonts w:ascii="Courier New" w:hAnsi="Courier New" w:cs="Courier New"/>
-          <w:color w:val="000000"/>
-          <w:sz w:val="20"/>
-          <w:szCs w:val="20"/>
-        </w:rPr>
-        <w:t>IIIPL-2222</w:t>
-      </w:r>
-      <w:r>
-        <w:rPr>
-          <w:rFonts w:ascii="Courier New" w:hAnsi="Courier New" w:cs="Courier New"/>
-          <w:color w:val="000000"/>
-          <w:sz w:val="20"/>
-          <w:szCs w:val="20"/>
-        </w:rPr>
-        <w:t xml:space="preserve"> = </w:t>
-      </w:r>
-      <w:r>
-        <w:rPr>
-          <w:rFonts w:ascii="Courier New" w:hAnsi="Courier New" w:cs="Courier New"/>
-          <w:color w:val="2A00FF"/>
-          <w:sz w:val="20"/>
-          <w:szCs w:val="20"/>
-        </w:rPr>
-        <w:t>WPS</w:t>
-      </w:r>
-    </w:p>
-    <w:p>
-      <w:pPr>
-        <w:autoSpaceDE w:val="0"/>
-        <w:autoSpaceDN w:val="0"/>
-        <w:adjustRightInd w:val="0"/>
-        <w:spacing w:after="0" w:line="240" w:lineRule="auto"/>
-        <w:ind w:left="630"/>
-        <w:rPr>
-          <w:rFonts w:ascii="Courier New" w:hAnsi="Courier New" w:cs="Courier New"/>
-          <w:color w:val="3F7F5F"/>
-          <w:sz w:val="20"/>
-          <w:szCs w:val="20"/>
-        </w:rPr>
-      </w:pPr>
-    </w:p>
-    <w:p>
-      <w:pPr>
-        <w:autoSpaceDE w:val="0"/>
-        <w:autoSpaceDN w:val="0"/>
-        <w:adjustRightInd w:val="0"/>
-        <w:spacing w:after="0" w:line="240" w:lineRule="auto"/>
-        <w:ind w:left="630"/>
+        <w:ind w:firstLine="630"/>
         <w:rPr>
           <w:rFonts w:ascii="Courier New" w:hAnsi="Courier New" w:cs="Courier New"/>
           <w:sz w:val="20"/>
@@ -1612,18 +1669,8 @@
           <w:sz w:val="20"/>
           <w:szCs w:val="20"/>
         </w:rPr>
-        <w:t>IIIPL-2222</w:t>
-      </w:r>
-      <w:r>
-        <w:rPr>
-          <w:rFonts w:ascii="Courier New" w:hAnsi="Courier New" w:cs="Courier New"/>
-          <w:color w:val="000000"/>
-          <w:sz w:val="20"/>
-          <w:szCs w:val="20"/>
-        </w:rPr>
-        <w:t xml:space="preserve"> = </w:t>
-      </w:r>
-      <w:proofErr w:type="spellStart"/>
+        <w:t xml:space="preserve">IIIPL-4444 = </w:t>
+      </w:r>
       <w:r>
         <w:rPr>
           <w:rFonts w:ascii="Courier New" w:hAnsi="Courier New" w:cs="Courier New"/>
@@ -1634,109 +1681,6 @@
         </w:rPr>
         <w:t>Kaiser</w:t>
       </w:r>
-      <w:proofErr w:type="gramStart"/>
-      <w:r>
-        <w:rPr>
-          <w:rFonts w:ascii="Courier New" w:hAnsi="Courier New" w:cs="Courier New"/>
-          <w:color w:val="2A00FF"/>
-          <w:sz w:val="20"/>
-          <w:szCs w:val="20"/>
-        </w:rPr>
-        <w:t>,WM,BCBSNE,BCBSTN</w:t>
-      </w:r>
-      <w:proofErr w:type="spellEnd"/>
-      <w:proofErr w:type="gramEnd"/>
-    </w:p>
-    <w:p>
-      <w:pPr>
-        <w:autoSpaceDE w:val="0"/>
-        <w:autoSpaceDN w:val="0"/>
-        <w:adjustRightInd w:val="0"/>
-        <w:spacing w:after="0" w:line="240" w:lineRule="auto"/>
-        <w:ind w:firstLine="630"/>
-        <w:rPr>
-          <w:rFonts w:ascii="Courier New" w:hAnsi="Courier New" w:cs="Courier New"/>
-          <w:sz w:val="20"/>
-          <w:szCs w:val="20"/>
-        </w:rPr>
-      </w:pPr>
-      <w:r>
-        <w:rPr>
-          <w:rFonts w:ascii="Courier New" w:hAnsi="Courier New" w:cs="Courier New"/>
-          <w:color w:val="3F7F5F"/>
-          <w:sz w:val="20"/>
-          <w:szCs w:val="20"/>
-        </w:rPr>
-        <w:t>#</w:t>
-      </w:r>
-      <w:r>
-        <w:rPr>
-          <w:rFonts w:ascii="Courier New" w:hAnsi="Courier New" w:cs="Courier New"/>
-          <w:color w:val="3F7F5F"/>
-          <w:sz w:val="20"/>
-          <w:szCs w:val="20"/>
-          <w:u w:val="single"/>
-        </w:rPr>
-        <w:t>Employee</w:t>
-      </w:r>
-      <w:r>
-        <w:rPr>
-          <w:rFonts w:ascii="Courier New" w:hAnsi="Courier New" w:cs="Courier New"/>
-          <w:color w:val="3F7F5F"/>
-          <w:sz w:val="20"/>
-          <w:szCs w:val="20"/>
-        </w:rPr>
-        <w:t xml:space="preserve"> </w:t>
-      </w:r>
-      <w:r>
-        <w:rPr>
-          <w:rFonts w:ascii="Courier New" w:hAnsi="Courier New" w:cs="Courier New"/>
-          <w:color w:val="3F7F5F"/>
-          <w:sz w:val="20"/>
-          <w:szCs w:val="20"/>
-          <w:u w:val="single"/>
-        </w:rPr>
-        <w:t>Name</w:t>
-      </w:r>
-    </w:p>
-    <w:p>
-      <w:pPr>
-        <w:ind w:firstLine="630"/>
-        <w:rPr>
-          <w:rFonts w:ascii="Courier New" w:hAnsi="Courier New" w:cs="Courier New"/>
-          <w:color w:val="2A00FF"/>
-          <w:sz w:val="20"/>
-          <w:szCs w:val="20"/>
-        </w:rPr>
-      </w:pPr>
-      <w:r>
-        <w:rPr>
-          <w:rFonts w:ascii="Courier New" w:hAnsi="Courier New" w:cs="Courier New"/>
-          <w:color w:val="000000"/>
-          <w:sz w:val="20"/>
-          <w:szCs w:val="20"/>
-        </w:rPr>
-        <w:t>IIIPL-4444</w:t>
-      </w:r>
-      <w:r>
-        <w:rPr>
-          <w:rFonts w:ascii="Courier New" w:hAnsi="Courier New" w:cs="Courier New"/>
-          <w:color w:val="000000"/>
-          <w:sz w:val="20"/>
-          <w:szCs w:val="20"/>
-        </w:rPr>
-        <w:t xml:space="preserve"> = </w:t>
-      </w:r>
-      <w:r>
-        <w:rPr>
-          <w:rFonts w:ascii="Courier New" w:hAnsi="Courier New" w:cs="Courier New"/>
-          <w:color w:val="2A00FF"/>
-          <w:sz w:val="20"/>
-          <w:szCs w:val="20"/>
-          <w:u w:val="single"/>
-        </w:rPr>
-        <w:t>Kaiser</w:t>
-      </w:r>
     </w:p>
     <w:p>
       <w:pPr>
@@ -1928,7 +1872,43 @@
           <w:sz w:val="28"/>
           <w:szCs w:val="28"/>
         </w:rPr>
+        <w:t xml:space="preserve">Environment </w:t>
+      </w:r>
+      <w:r>
+        <w:rPr>
+          <w:b/>
+          <w:sz w:val="28"/>
+          <w:szCs w:val="28"/>
+        </w:rPr>
         <w:t>Build Details</w:t>
+      </w:r>
+    </w:p>
+    <w:p>
+      <w:pPr>
+        <w:pStyle w:val="ListParagraph"/>
+        <w:rPr>
+          <w:b/>
+          <w:sz w:val="28"/>
+          <w:szCs w:val="28"/>
+        </w:rPr>
+      </w:pPr>
+    </w:p>
+    <w:p>
+      <w:pPr>
+        <w:pStyle w:val="ListParagraph"/>
+        <w:rPr>
+          <w:b/>
+          <w:sz w:val="28"/>
+          <w:szCs w:val="28"/>
+        </w:rPr>
+      </w:pPr>
+      <w:r>
+        <w:rPr>
+          <w:b/>
+          <w:sz w:val="28"/>
+          <w:szCs w:val="28"/>
+        </w:rPr>
+        <w:t>Production Machine Details:</w:t>
       </w:r>
     </w:p>
     <w:p>
@@ -2060,6 +2040,80 @@
         <w:t>)</w:t>
       </w:r>
     </w:p>
+    <w:p/>
+    <w:p>
+      <w:pPr>
+        <w:pStyle w:val="ListParagraph"/>
+        <w:ind w:left="360"/>
+        <w:rPr>
+          <w:b/>
+          <w:sz w:val="28"/>
+          <w:szCs w:val="28"/>
+        </w:rPr>
+      </w:pPr>
+      <w:r>
+        <w:rPr>
+          <w:b/>
+        </w:rPr>
+        <w:tab/>
+      </w:r>
+      <w:r>
+        <w:rPr>
+          <w:b/>
+          <w:sz w:val="28"/>
+          <w:szCs w:val="28"/>
+        </w:rPr>
+        <w:t>QA Machine Details:</w:t>
+      </w:r>
+    </w:p>
+    <w:p>
+      <w:pPr>
+        <w:pStyle w:val="ListParagraph"/>
+      </w:pPr>
+      <w:r>
+        <w:t xml:space="preserve">Build Machine: </w:t>
+      </w:r>
+      <w:r>
+        <w:t>172.26.33.65</w:t>
+      </w:r>
+    </w:p>
+    <w:p>
+      <w:pPr>
+        <w:pStyle w:val="ListParagraph"/>
+      </w:pPr>
+      <w:r>
+        <w:t xml:space="preserve">Job Name:  </w:t>
+      </w:r>
+      <w:proofErr w:type="spellStart"/>
+      <w:r>
+        <w:t>RcaAutomation</w:t>
+      </w:r>
+      <w:proofErr w:type="spellEnd"/>
+    </w:p>
+    <w:p>
+      <w:pPr>
+        <w:pStyle w:val="ListParagraph"/>
+        <w:rPr>
+          <w:b/>
+          <w:sz w:val="28"/>
+          <w:szCs w:val="28"/>
+        </w:rPr>
+      </w:pPr>
+      <w:r>
+        <w:t xml:space="preserve">Build </w:t>
+      </w:r>
+      <w:proofErr w:type="gramStart"/>
+      <w:r>
+        <w:t>Url</w:t>
+      </w:r>
+      <w:proofErr w:type="gramEnd"/>
+      <w:r>
+        <w:t xml:space="preserve">: </w:t>
+      </w:r>
+      <w:r>
+        <w:t>http://172.26.33.65:8090/job/RcaAutomation/</w:t>
+      </w:r>
+    </w:p>
     <w:p>
       <w:pPr>
         <w:pStyle w:val="ListParagraph"/>
@@ -2101,7 +2155,7 @@
           <w:sz w:val="28"/>
           <w:szCs w:val="28"/>
         </w:rPr>
-        <w:t xml:space="preserve">SVN </w:t>
+        <w:t xml:space="preserve"> GIT</w:t>
       </w:r>
       <w:r>
         <w:rPr>
@@ -2109,7 +2163,7 @@
           <w:sz w:val="28"/>
           <w:szCs w:val="28"/>
         </w:rPr>
-        <w:t xml:space="preserve">and Server </w:t>
+        <w:t xml:space="preserve"> </w:t>
       </w:r>
       <w:r>
         <w:rPr>
@@ -2117,6 +2171,14 @@
           <w:sz w:val="28"/>
           <w:szCs w:val="28"/>
         </w:rPr>
+        <w:t xml:space="preserve">and Server </w:t>
+      </w:r>
+      <w:r>
+        <w:rPr>
+          <w:b/>
+          <w:sz w:val="28"/>
+          <w:szCs w:val="28"/>
+        </w:rPr>
         <w:t>Details</w:t>
       </w:r>
     </w:p>
@@ -2216,6 +2278,7 @@
         <w:pStyle w:val="ListParagraph"/>
       </w:pPr>
       <w:r>
+        <w:lastRenderedPageBreak/>
         <w:t xml:space="preserve">Installed location:    </w:t>
       </w:r>
       <w:r>
@@ -2353,13 +2416,15 @@
       </w:r>
     </w:p>
     <w:p>
+      <w:pPr>
+        <w:ind w:firstLine="720"/>
+      </w:pPr>
       <w:bookmarkStart w:id="0" w:name="_GoBack"/>
       <w:bookmarkEnd w:id="0"/>
       <w:r>
         <w:rPr>
           <w:b/>
         </w:rPr>
-        <w:lastRenderedPageBreak/>
         <w:t>Server Name</w:t>
       </w:r>
       <w:r>
@@ -7018,6 +7083,7 @@
                 <w:sz w:val="20"/>
                 <w:szCs w:val="20"/>
               </w:rPr>
+              <w:lastRenderedPageBreak/>
               <w:t>25</w:t>
             </w:r>
           </w:p>
@@ -7480,7 +7546,6 @@
                 <w:szCs w:val="20"/>
               </w:rPr>
             </w:pPr>
-            <w:proofErr w:type="spellStart"/>
             <w:r>
               <w:rPr>
                 <w:rFonts w:ascii="Calibri" w:eastAsia="Times New Roman" w:hAnsi="Calibri" w:cs="Times New Roman"/>
@@ -7490,7 +7555,6 @@
               </w:rPr>
               <w:t>Zoolander</w:t>
             </w:r>
-            <w:proofErr w:type="spellEnd"/>
           </w:p>
         </w:tc>
         <w:tc>
@@ -8267,7 +8331,7 @@
 
 <file path=word/numbering.xml><?xml version="1.0" encoding="utf-8"?>
 <w:numbering xmlns:wpc="http://schemas.microsoft.com/office/word/2010/wordprocessingCanvas" xmlns:mc="http://schemas.openxmlformats.org/markup-compatibility/2006" xmlns:o="urn:schemas-microsoft-com:office:office" xmlns:r="http://schemas.openxmlformats.org/officeDocument/2006/relationships" xmlns:m="http://schemas.openxmlformats.org/officeDocument/2006/math" xmlns:v="urn:schemas-microsoft-com:vml" xmlns:wp14="http://schemas.microsoft.com/office/word/2010/wordprocessingDrawing" xmlns:wp="http://schemas.openxmlformats.org/drawingml/2006/wordprocessingDrawing" xmlns:w10="urn:schemas-microsoft-com:office:word" xmlns:w="http://schemas.openxmlformats.org/wordprocessingml/2006/main" xmlns:w14="http://schemas.microsoft.com/office/word/2010/wordml" xmlns:w15="http://schemas.microsoft.com/office/word/2012/wordml" xmlns:wpg="http://schemas.microsoft.com/office/word/2010/wordprocessingGroup" xmlns:wpi="http://schemas.microsoft.com/office/word/2010/wordprocessingInk" xmlns:wne="http://schemas.microsoft.com/office/word/2006/wordml" xmlns:wps="http://schemas.microsoft.com/office/word/2010/wordprocessingShape" mc:Ignorable="w14 w15 wp14">
-  <w:abstractNum w:abstractNumId="0">
+  <w:abstractNum w:abstractNumId="0" w15:restartNumberingAfterBreak="0">
     <w:nsid w:val="19C70ECF"/>
     <w:multiLevelType w:val="hybridMultilevel"/>
     <w:tmpl w:val="CE46E78E"/>
@@ -8356,7 +8420,7 @@
       </w:pPr>
     </w:lvl>
   </w:abstractNum>
-  <w:abstractNum w:abstractNumId="1">
+  <w:abstractNum w:abstractNumId="1" w15:restartNumberingAfterBreak="0">
     <w:nsid w:val="2E397374"/>
     <w:multiLevelType w:val="hybridMultilevel"/>
     <w:tmpl w:val="CE46E78E"/>
@@ -8445,7 +8509,7 @@
       </w:pPr>
     </w:lvl>
   </w:abstractNum>
-  <w:abstractNum w:abstractNumId="2">
+  <w:abstractNum w:abstractNumId="2" w15:restartNumberingAfterBreak="0">
     <w:nsid w:val="5ADD12E0"/>
     <w:multiLevelType w:val="hybridMultilevel"/>
     <w:tmpl w:val="CE46E78E"/>
@@ -8534,7 +8598,7 @@
       </w:pPr>
     </w:lvl>
   </w:abstractNum>
-  <w:abstractNum w:abstractNumId="3">
+  <w:abstractNum w:abstractNumId="3" w15:restartNumberingAfterBreak="0">
     <w:nsid w:val="6AAE6C9A"/>
     <w:multiLevelType w:val="hybridMultilevel"/>
     <w:tmpl w:val="6F42BC46"/>

</xml_diff>

<commit_message>
Updated for Server details
</commit_message>
<xml_diff>
--- a/RcaUtility User Guide.docx
+++ b/RcaUtility User Guide.docx
@@ -2332,11 +2332,62 @@
     </w:p>
     <w:p>
       <w:pPr>
-        <w:pStyle w:val="ListParagraph"/>
         <w:rPr>
           <w:b/>
         </w:rPr>
       </w:pPr>
+      <w:r>
+        <w:rPr>
+          <w:b/>
+        </w:rPr>
+        <w:tab/>
+        <w:t>Application Server:</w:t>
+      </w:r>
+    </w:p>
+    <w:p>
+      <w:r>
+        <w:rPr>
+          <w:b/>
+        </w:rPr>
+        <w:tab/>
+        <w:t xml:space="preserve">Location: </w:t>
+      </w:r>
+      <w:r>
+        <w:t>C:\Program Files\Apache Software Foundation\Tomcat 7.0</w:t>
+      </w:r>
+    </w:p>
+    <w:p>
+      <w:r>
+        <w:tab/>
+      </w:r>
+      <w:r>
+        <w:rPr>
+          <w:b/>
+        </w:rPr>
+        <w:t xml:space="preserve">Service Name: </w:t>
+      </w:r>
+      <w:r>
+        <w:t>Apache Tomcat 7.0</w:t>
+      </w:r>
+    </w:p>
+    <w:p>
+      <w:r>
+        <w:tab/>
+      </w:r>
+      <w:r>
+        <w:rPr>
+          <w:b/>
+        </w:rPr>
+        <w:t xml:space="preserve">Start Up URL: </w:t>
+      </w:r>
+      <w:r>
+        <w:t xml:space="preserve">The service must be on + </w:t>
+      </w:r>
+      <w:bookmarkStart w:id="0" w:name="_GoBack"/>
+      <w:bookmarkEnd w:id="0"/>
+      <w:r>
+        <w:t>http://192.168.206.98:8111/job/RcaUtility%20AutoDeploy/</w:t>
+      </w:r>
     </w:p>
     <w:p>
       <w:pPr>
@@ -2419,8 +2470,6 @@
       <w:pPr>
         <w:ind w:firstLine="720"/>
       </w:pPr>
-      <w:bookmarkStart w:id="0" w:name="_GoBack"/>
-      <w:bookmarkEnd w:id="0"/>
       <w:r>
         <w:rPr>
           <w:b/>
@@ -2431,21 +2480,6 @@
         <w:t>:   Apache Tomcat 7</w:t>
       </w:r>
     </w:p>
-    <w:p>
-      <w:r>
-        <w:rPr>
-          <w:b/>
-        </w:rPr>
-        <w:t>Installed location</w:t>
-      </w:r>
-      <w:r>
-        <w:t xml:space="preserve">:    </w:t>
-      </w:r>
-      <w:r>
-        <w:t>C:\Program Files\Apache Software Foundation\Tomcat 7.0</w:t>
-      </w:r>
-    </w:p>
-    <w:p/>
     <w:p>
       <w:r>
         <w:t xml:space="preserve">   </w:t>
@@ -6520,6 +6554,7 @@
                 <w:sz w:val="20"/>
                 <w:szCs w:val="20"/>
               </w:rPr>
+              <w:lastRenderedPageBreak/>
               <w:t>22</w:t>
             </w:r>
           </w:p>
@@ -7083,7 +7118,6 @@
                 <w:sz w:val="20"/>
                 <w:szCs w:val="20"/>
               </w:rPr>
-              <w:lastRenderedPageBreak/>
               <w:t>25</w:t>
             </w:r>
           </w:p>

</xml_diff>